<commit_message>
fix: Correct CN1-S2-98-99-HW2 Issues
</commit_message>
<xml_diff>
--- a/Homeworks/S2-98-99/CN1-S2-98-99-HW2.docx
+++ b/Homeworks/S2-98-99/CN1-S2-98-99-HW2.docx
@@ -462,7 +462,20 @@
         <w:rPr>
           <w:rtl/>
         </w:rPr>
-        <w:t xml:space="preserve"> داده، شبکه و لا</w:t>
+        <w:t xml:space="preserve"> </w:t>
+      </w:r>
+      <w:r>
+        <w:rPr>
+          <w:rFonts w:hint="cs"/>
+          <w:rtl/>
+        </w:rPr>
+        <w:t xml:space="preserve">پیوند </w:t>
+      </w:r>
+      <w:r>
+        <w:rPr>
+          <w:rtl/>
+        </w:rPr>
+        <w:t>داده، شبکه و لا</w:t>
       </w:r>
       <w:r>
         <w:rPr>
@@ -3337,7 +3350,23 @@
           <w:lang w:bidi="fa-IR"/>
         </w:rPr>
         <w:lastRenderedPageBreak/>
-        <w:t>د) باب دنباله‌ای نامتناهی از بسته‌ها را با نرخ ۲ مگابیت در ثانیه برای آلیس ارسال می‌کند. چند درصد بسته‌ها از دست خواهد رفت؟</w:t>
+        <w:t xml:space="preserve">د) باب دنباله‌ای نامتناهی از بسته‌ها </w:t>
+      </w:r>
+      <w:r>
+        <w:rPr>
+          <w:rFonts w:hint="cs"/>
+          <w:rtl/>
+          <w:lang w:bidi="fa-IR"/>
+        </w:rPr>
+        <w:t xml:space="preserve">۱۵۰۰ بایتی </w:t>
+      </w:r>
+      <w:r>
+        <w:rPr>
+          <w:rFonts w:hint="cs"/>
+          <w:rtl/>
+          <w:lang w:bidi="fa-IR"/>
+        </w:rPr>
+        <w:t>را با نرخ ۲ مگابیت در ثانیه برای آلیس ارسال می‌کند. چند درصد بسته‌ها از دست خواهد رفت؟</w:t>
       </w:r>
     </w:p>
     <w:p>
@@ -10709,7 +10738,7 @@
         <v:path o:extrusionok="f" gradientshapeok="t" o:connecttype="rect"/>
         <o:lock v:ext="edit" aspectratio="t"/>
       </v:shapetype>
-      <v:shape id="_x0000_i1288" type="#_x0000_t75" style="width:14.25pt;height:14.25pt" o:bullet="t">
+      <v:shape id="_x0000_i1213" type="#_x0000_t75" style="width:14.25pt;height:14.25pt" o:bullet="t">
         <v:imagedata r:id="rId1" o:title="mso4629"/>
       </v:shape>
     </w:pict>
@@ -14135,7 +14164,7 @@
 </file>
 
 <file path=customXml/itemProps1.xml><?xml version="1.0" encoding="utf-8"?>
-<ds:datastoreItem xmlns:ds="http://schemas.openxmlformats.org/officeDocument/2006/customXml" ds:itemID="{DEC62A92-2EC7-4096-8F9C-D6C113E448C2}">
+<ds:datastoreItem xmlns:ds="http://schemas.openxmlformats.org/officeDocument/2006/customXml" ds:itemID="{4C83BBC9-EF60-4E0B-AE56-7838869053DD}">
   <ds:schemaRefs>
     <ds:schemaRef ds:uri="http://schemas.openxmlformats.org/officeDocument/2006/bibliography"/>
   </ds:schemaRefs>

</xml_diff>